<commit_message>
Added clarifying information in OTS build instructions
</commit_message>
<xml_diff>
--- a/Docs/Hardware/OTS-Build-Instructions.docx
+++ b/Docs/Hardware/OTS-Build-Instructions.docx
@@ -721,7 +721,15 @@
       </w:pPr>
       <w:r>
         <w:rPr/>
-        <w:t>Solder the 3V, 5V, and Vio (or IOr) pads together (on the top side of the board, near the RTC chip)</w:t>
+        <w:t xml:space="preserve">Solder the 3V, 5V, and Vio (or IOr) pads together (on the top side of the </w:t>
+      </w:r>
+      <w:r>
+        <w:rPr/>
+        <w:t>Datalogging Shield</w:t>
+      </w:r>
+      <w:r>
+        <w:rPr/>
+        <w:t>, near the RTC chip)</w:t>
       </w:r>
     </w:p>
     <w:p>
@@ -746,7 +754,15 @@
       </w:r>
       <w:r>
         <w:rPr/>
-        <w:t>C pads on the underside of the board, near the analog pin bank.</w:t>
+        <w:t xml:space="preserve">C pads on the underside of the </w:t>
+      </w:r>
+      <w:r>
+        <w:rPr/>
+        <w:t>Datalogging Shield</w:t>
+      </w:r>
+      <w:r>
+        <w:rPr/>
+        <w:t>, near the analog pin bank.</w:t>
       </w:r>
     </w:p>
     <w:p>
@@ -1132,16 +1148,28 @@
       </w:pPr>
       <w:r>
         <w:rPr/>
+      </w:r>
+    </w:p>
+    <w:p>
+      <w:pPr>
+        <w:pStyle w:val="TextBody"/>
+        <w:rPr/>
+      </w:pPr>
+      <w:r>
+        <w:rPr/>
+        <w:t>Notice that the symbols used for the bus buffer chip (74HC125) do not include power connections; however, this c</w:t>
+      </w:r>
+      <w:r>
         <w:drawing>
           <wp:anchor behindDoc="0" distT="0" distB="0" distL="0" distR="0" simplePos="0" locked="0" layoutInCell="1" allowOverlap="1" relativeHeight="3">
             <wp:simplePos x="0" y="0"/>
             <wp:positionH relativeFrom="column">
-              <wp:posOffset>183515</wp:posOffset>
+              <wp:posOffset>577850</wp:posOffset>
             </wp:positionH>
             <wp:positionV relativeFrom="paragraph">
-              <wp:posOffset>541020</wp:posOffset>
+              <wp:posOffset>1639570</wp:posOffset>
             </wp:positionV>
-            <wp:extent cx="4851400" cy="5999480"/>
+            <wp:extent cx="3224530" cy="4853940"/>
             <wp:effectExtent l="0" t="0" r="0" b="0"/>
             <wp:wrapTopAndBottom/>
             <wp:docPr id="2" name="Image2" descr=""/>
@@ -1166,7 +1194,7 @@
                   <pic:spPr bwMode="auto">
                     <a:xfrm>
                       <a:off x="0" y="0"/>
-                      <a:ext cx="4851400" cy="5999480"/>
+                      <a:ext cx="3224530" cy="4853940"/>
                     </a:xfrm>
                     <a:prstGeom prst="rect">
                       <a:avLst/>
@@ -1178,15 +1206,13 @@
           </wp:anchor>
         </w:drawing>
       </w:r>
-    </w:p>
-    <w:p>
-      <w:pPr>
-        <w:pStyle w:val="TextBody"/>
-        <w:rPr/>
-      </w:pPr>
-      <w:r>
-        <w:rPr/>
-        <w:t>Notice that the symbols used for the bus buffer chip (74HC125) do not include power connections; however, this chip must be connected to 3.3 V and GND in order to function.</w:t>
+      <w:r>
+        <w:rPr/>
+        <w:t>h</w:t>
+      </w:r>
+      <w:r>
+        <w:rPr/>
+        <w:t>ip must be connected to 3.3 V and GND in order to function.</w:t>
       </w:r>
     </w:p>
     <w:p>
@@ -2061,7 +2087,7 @@
     <w:qFormat/>
     <w:pPr>
       <w:widowControl/>
-      <w:overflowPunct w:val="false"/>
+      <w:overflowPunct w:val="true"/>
       <w:bidi w:val="0"/>
       <w:jc w:val="left"/>
     </w:pPr>
@@ -2867,6 +2893,258 @@
   </w:style>
   <w:style w:type="character" w:styleId="ListLabel585">
     <w:name w:val="ListLabel 585"/>
+    <w:qFormat/>
+    <w:rPr>
+      <w:rFonts w:cs="OpenSymbol"/>
+    </w:rPr>
+  </w:style>
+  <w:style w:type="character" w:styleId="ListLabel586">
+    <w:name w:val="ListLabel 586"/>
+    <w:qFormat/>
+    <w:rPr>
+      <w:rFonts w:cs="OpenSymbol"/>
+    </w:rPr>
+  </w:style>
+  <w:style w:type="character" w:styleId="ListLabel587">
+    <w:name w:val="ListLabel 587"/>
+    <w:qFormat/>
+    <w:rPr>
+      <w:rFonts w:cs="OpenSymbol"/>
+    </w:rPr>
+  </w:style>
+  <w:style w:type="character" w:styleId="ListLabel588">
+    <w:name w:val="ListLabel 588"/>
+    <w:qFormat/>
+    <w:rPr>
+      <w:rFonts w:cs="OpenSymbol"/>
+    </w:rPr>
+  </w:style>
+  <w:style w:type="character" w:styleId="ListLabel589">
+    <w:name w:val="ListLabel 589"/>
+    <w:qFormat/>
+    <w:rPr>
+      <w:rFonts w:cs="OpenSymbol"/>
+    </w:rPr>
+  </w:style>
+  <w:style w:type="character" w:styleId="ListLabel590">
+    <w:name w:val="ListLabel 590"/>
+    <w:qFormat/>
+    <w:rPr>
+      <w:rFonts w:cs="OpenSymbol"/>
+    </w:rPr>
+  </w:style>
+  <w:style w:type="character" w:styleId="ListLabel591">
+    <w:name w:val="ListLabel 591"/>
+    <w:qFormat/>
+    <w:rPr>
+      <w:rFonts w:cs="OpenSymbol"/>
+    </w:rPr>
+  </w:style>
+  <w:style w:type="character" w:styleId="ListLabel592">
+    <w:name w:val="ListLabel 592"/>
+    <w:qFormat/>
+    <w:rPr>
+      <w:rFonts w:cs="OpenSymbol"/>
+    </w:rPr>
+  </w:style>
+  <w:style w:type="character" w:styleId="ListLabel593">
+    <w:name w:val="ListLabel 593"/>
+    <w:qFormat/>
+    <w:rPr>
+      <w:rFonts w:cs="OpenSymbol"/>
+    </w:rPr>
+  </w:style>
+  <w:style w:type="character" w:styleId="ListLabel594">
+    <w:name w:val="ListLabel 594"/>
+    <w:qFormat/>
+    <w:rPr>
+      <w:rFonts w:cs="OpenSymbol"/>
+    </w:rPr>
+  </w:style>
+  <w:style w:type="character" w:styleId="ListLabel595">
+    <w:name w:val="ListLabel 595"/>
+    <w:qFormat/>
+    <w:rPr>
+      <w:rFonts w:cs="OpenSymbol"/>
+    </w:rPr>
+  </w:style>
+  <w:style w:type="character" w:styleId="ListLabel596">
+    <w:name w:val="ListLabel 596"/>
+    <w:qFormat/>
+    <w:rPr>
+      <w:rFonts w:cs="OpenSymbol"/>
+    </w:rPr>
+  </w:style>
+  <w:style w:type="character" w:styleId="ListLabel597">
+    <w:name w:val="ListLabel 597"/>
+    <w:qFormat/>
+    <w:rPr>
+      <w:rFonts w:cs="OpenSymbol"/>
+    </w:rPr>
+  </w:style>
+  <w:style w:type="character" w:styleId="ListLabel598">
+    <w:name w:val="ListLabel 598"/>
+    <w:qFormat/>
+    <w:rPr>
+      <w:rFonts w:cs="OpenSymbol"/>
+    </w:rPr>
+  </w:style>
+  <w:style w:type="character" w:styleId="ListLabel599">
+    <w:name w:val="ListLabel 599"/>
+    <w:qFormat/>
+    <w:rPr>
+      <w:rFonts w:cs="OpenSymbol"/>
+    </w:rPr>
+  </w:style>
+  <w:style w:type="character" w:styleId="ListLabel600">
+    <w:name w:val="ListLabel 600"/>
+    <w:qFormat/>
+    <w:rPr>
+      <w:rFonts w:cs="OpenSymbol"/>
+    </w:rPr>
+  </w:style>
+  <w:style w:type="character" w:styleId="ListLabel601">
+    <w:name w:val="ListLabel 601"/>
+    <w:qFormat/>
+    <w:rPr>
+      <w:rFonts w:cs="OpenSymbol"/>
+    </w:rPr>
+  </w:style>
+  <w:style w:type="character" w:styleId="ListLabel602">
+    <w:name w:val="ListLabel 602"/>
+    <w:qFormat/>
+    <w:rPr>
+      <w:rFonts w:cs="OpenSymbol"/>
+    </w:rPr>
+  </w:style>
+  <w:style w:type="character" w:styleId="ListLabel603">
+    <w:name w:val="ListLabel 603"/>
+    <w:qFormat/>
+    <w:rPr>
+      <w:rFonts w:cs="OpenSymbol"/>
+    </w:rPr>
+  </w:style>
+  <w:style w:type="character" w:styleId="ListLabel604">
+    <w:name w:val="ListLabel 604"/>
+    <w:qFormat/>
+    <w:rPr>
+      <w:rFonts w:cs="OpenSymbol"/>
+    </w:rPr>
+  </w:style>
+  <w:style w:type="character" w:styleId="ListLabel605">
+    <w:name w:val="ListLabel 605"/>
+    <w:qFormat/>
+    <w:rPr>
+      <w:rFonts w:cs="OpenSymbol"/>
+    </w:rPr>
+  </w:style>
+  <w:style w:type="character" w:styleId="ListLabel606">
+    <w:name w:val="ListLabel 606"/>
+    <w:qFormat/>
+    <w:rPr>
+      <w:rFonts w:cs="OpenSymbol"/>
+    </w:rPr>
+  </w:style>
+  <w:style w:type="character" w:styleId="ListLabel607">
+    <w:name w:val="ListLabel 607"/>
+    <w:qFormat/>
+    <w:rPr>
+      <w:rFonts w:cs="OpenSymbol"/>
+    </w:rPr>
+  </w:style>
+  <w:style w:type="character" w:styleId="ListLabel608">
+    <w:name w:val="ListLabel 608"/>
+    <w:qFormat/>
+    <w:rPr>
+      <w:rFonts w:cs="OpenSymbol"/>
+    </w:rPr>
+  </w:style>
+  <w:style w:type="character" w:styleId="ListLabel609">
+    <w:name w:val="ListLabel 609"/>
+    <w:qFormat/>
+    <w:rPr>
+      <w:rFonts w:cs="OpenSymbol"/>
+    </w:rPr>
+  </w:style>
+  <w:style w:type="character" w:styleId="ListLabel610">
+    <w:name w:val="ListLabel 610"/>
+    <w:qFormat/>
+    <w:rPr>
+      <w:rFonts w:cs="OpenSymbol"/>
+    </w:rPr>
+  </w:style>
+  <w:style w:type="character" w:styleId="ListLabel611">
+    <w:name w:val="ListLabel 611"/>
+    <w:qFormat/>
+    <w:rPr>
+      <w:rFonts w:cs="OpenSymbol"/>
+    </w:rPr>
+  </w:style>
+  <w:style w:type="character" w:styleId="ListLabel612">
+    <w:name w:val="ListLabel 612"/>
+    <w:qFormat/>
+    <w:rPr>
+      <w:rFonts w:cs="OpenSymbol"/>
+    </w:rPr>
+  </w:style>
+  <w:style w:type="character" w:styleId="ListLabel613">
+    <w:name w:val="ListLabel 613"/>
+    <w:qFormat/>
+    <w:rPr>
+      <w:rFonts w:cs="OpenSymbol"/>
+    </w:rPr>
+  </w:style>
+  <w:style w:type="character" w:styleId="ListLabel614">
+    <w:name w:val="ListLabel 614"/>
+    <w:qFormat/>
+    <w:rPr>
+      <w:rFonts w:cs="OpenSymbol"/>
+    </w:rPr>
+  </w:style>
+  <w:style w:type="character" w:styleId="ListLabel615">
+    <w:name w:val="ListLabel 615"/>
+    <w:qFormat/>
+    <w:rPr>
+      <w:rFonts w:cs="OpenSymbol"/>
+    </w:rPr>
+  </w:style>
+  <w:style w:type="character" w:styleId="ListLabel616">
+    <w:name w:val="ListLabel 616"/>
+    <w:qFormat/>
+    <w:rPr>
+      <w:rFonts w:cs="OpenSymbol"/>
+    </w:rPr>
+  </w:style>
+  <w:style w:type="character" w:styleId="ListLabel617">
+    <w:name w:val="ListLabel 617"/>
+    <w:qFormat/>
+    <w:rPr>
+      <w:rFonts w:cs="OpenSymbol"/>
+    </w:rPr>
+  </w:style>
+  <w:style w:type="character" w:styleId="ListLabel618">
+    <w:name w:val="ListLabel 618"/>
+    <w:qFormat/>
+    <w:rPr>
+      <w:rFonts w:cs="OpenSymbol"/>
+    </w:rPr>
+  </w:style>
+  <w:style w:type="character" w:styleId="ListLabel619">
+    <w:name w:val="ListLabel 619"/>
+    <w:qFormat/>
+    <w:rPr>
+      <w:rFonts w:cs="OpenSymbol"/>
+    </w:rPr>
+  </w:style>
+  <w:style w:type="character" w:styleId="ListLabel620">
+    <w:name w:val="ListLabel 620"/>
+    <w:qFormat/>
+    <w:rPr>
+      <w:rFonts w:cs="OpenSymbol"/>
+    </w:rPr>
+  </w:style>
+  <w:style w:type="character" w:styleId="ListLabel621">
+    <w:name w:val="ListLabel 621"/>
     <w:qFormat/>
     <w:rPr>
       <w:rFonts w:cs="OpenSymbol"/>

</xml_diff>